<commit_message>
templates, final index, final register controller modified
</commit_message>
<xml_diff>
--- a/public/plantillaComments.docx
+++ b/public/plantillaComments.docx
@@ -23,6 +23,8 @@
         </w:rPr>
         <w:t>Historial de</w:t>
       </w:r>
+      <w:bookmarkStart w:id="0" w:name="_GoBack"/>
+      <w:bookmarkEnd w:id="0"/>
       <w:r>
         <w:rPr>
           <w:rFonts w:ascii="Proxima Nova" w:eastAsia="Proxima Nova" w:hAnsi="Proxima Nova" w:cs="Proxima Nova"/>
@@ -183,8 +185,8 @@
         <w:br w:type="page"/>
       </w:r>
     </w:p>
-    <w:bookmarkStart w:id="0" w:name="_kpsv59fje7ng" w:colFirst="0" w:colLast="0"/>
-    <w:bookmarkEnd w:id="0"/>
+    <w:bookmarkStart w:id="1" w:name="_kpsv59fje7ng" w:colFirst="0" w:colLast="0"/>
+    <w:bookmarkEnd w:id="1"/>
     <w:p>
       <w:pPr>
         <w:pStyle w:val="Ttulo1"/>
@@ -244,7 +246,7 @@
               </wp:anchor>
             </w:drawing>
           </mc:Choice>
-          <mc:Fallback xmlns="">
+          <mc:Fallback>
             <w:pict>
               <v:line w14:anchorId="7B686B28" id="Conector recto 3" o:spid="_x0000_s1026" style="position:absolute;z-index:251659264;visibility:visible;mso-wrap-style:square;mso-wrap-distance-left:9pt;mso-wrap-distance-top:0;mso-wrap-distance-right:9pt;mso-wrap-distance-bottom:0;mso-position-horizontal:absolute;mso-position-horizontal-relative:text;mso-position-vertical:absolute;mso-position-vertical-relative:text" from="-3pt,29.15pt" to="510.6pt,30.95pt" o:gfxdata="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" strokecolor="#4f81bd [3204]" strokeweight="2pt">
                 <v:shadow on="t" color="black" opacity="24903f" origin=",.5" offset="0,.55556mm"/>
@@ -275,7 +277,6 @@
           <w:b/>
         </w:rPr>
         <w:sectPr>
-          <w:headerReference w:type="default" r:id="rId7"/>
           <w:pgSz w:w="11909" w:h="16834"/>
           <w:pgMar w:top="1440" w:right="1440" w:bottom="1440" w:left="1440" w:header="0" w:footer="720" w:gutter="0"/>
           <w:pgNumType w:start="1"/>
@@ -298,8 +299,6 @@
       <w:r>
         <w:t>Historial: ${comments}</w:t>
       </w:r>
-      <w:bookmarkStart w:id="1" w:name="_GoBack"/>
-      <w:bookmarkEnd w:id="1"/>
     </w:p>
     <w:p/>
     <w:sectPr>
@@ -361,61 +360,6 @@
     </w:p>
   </w:footnote>
 </w:footnotes>
-</file>
-
-<file path=word/header1.xml><?xml version="1.0" encoding="utf-8"?>
-<w:hdr xmlns:wpc="http://schemas.microsoft.com/office/word/2010/wordprocessingCanvas" xmlns:cx="http://schemas.microsoft.com/office/drawing/2014/chartex" xmlns:cx1="http://schemas.microsoft.com/office/drawing/2015/9/8/chartex" xmlns:cx2="http://schemas.microsoft.com/office/drawing/2015/10/21/chartex" xmlns:cx3="http://schemas.microsoft.com/office/drawing/2016/5/9/chartex" xmlns:cx4="http://schemas.microsoft.com/office/drawing/2016/5/10/chartex" xmlns:cx5="http://schemas.microsoft.com/office/drawing/2016/5/11/chartex" xmlns:cx6="http://schemas.microsoft.com/office/drawing/2016/5/12/chartex" xmlns:cx7="http://schemas.microsoft.com/office/drawing/2016/5/13/chartex" xmlns:cx8="http://schemas.microsoft.com/office/drawing/2016/5/14/chartex" xmlns:mc="http://schemas.openxmlformats.org/markup-compatibility/2006" xmlns:aink="http://schemas.microsoft.com/office/drawing/2016/ink" xmlns:am3d="http://schemas.microsoft.com/office/drawing/2017/model3d" xmlns:o="urn:schemas-microsoft-com:office:office" xmlns:r="http://schemas.openxmlformats.org/officeDocument/2006/relationships" xmlns:m="http://schemas.openxmlformats.org/officeDocument/2006/math" xmlns:v="urn:schemas-microsoft-com:vml" xmlns:wp14="http://schemas.microsoft.com/office/word/2010/wordprocessingDrawing" xmlns:wp="http://schemas.openxmlformats.org/drawingml/2006/wordprocessingDrawing" xmlns:w10="urn:schemas-microsoft-com:office:word" xmlns:w="http://schemas.openxmlformats.org/wordprocessingml/2006/main" xmlns:w14="http://schemas.microsoft.com/office/word/2010/wordml" xmlns:w15="http://schemas.microsoft.com/office/word/2012/wordml" xmlns:w16cid="http://schemas.microsoft.com/office/word/2016/wordml/cid" xmlns:w16se="http://schemas.microsoft.com/office/word/2015/wordml/symex" xmlns:wpg="http://schemas.microsoft.com/office/word/2010/wordprocessingGroup" xmlns:wpi="http://schemas.microsoft.com/office/word/2010/wordprocessingInk" xmlns:wne="http://schemas.microsoft.com/office/word/2006/wordml" xmlns:wps="http://schemas.microsoft.com/office/word/2010/wordprocessingShape" mc:Ignorable="w14 w15 w16se w16cid wp14">
-  <w:p>
-    <w:r>
-      <w:rPr>
-        <w:noProof/>
-      </w:rPr>
-      <w:drawing>
-        <wp:anchor distT="0" distB="0" distL="0" distR="0" simplePos="0" relativeHeight="251658240" behindDoc="0" locked="0" layoutInCell="1" hidden="0" allowOverlap="1">
-          <wp:simplePos x="0" y="0"/>
-          <wp:positionH relativeFrom="column">
-            <wp:posOffset>-952499</wp:posOffset>
-          </wp:positionH>
-          <wp:positionV relativeFrom="paragraph">
-            <wp:posOffset>-28574</wp:posOffset>
-          </wp:positionV>
-          <wp:extent cx="7561047" cy="1004888"/>
-          <wp:effectExtent l="0" t="0" r="0" b="0"/>
-          <wp:wrapSquare wrapText="bothSides" distT="0" distB="0" distL="0" distR="0"/>
-          <wp:docPr id="2" name="image2.png"/>
-          <wp:cNvGraphicFramePr/>
-          <a:graphic xmlns:a="http://schemas.openxmlformats.org/drawingml/2006/main">
-            <a:graphicData uri="http://schemas.openxmlformats.org/drawingml/2006/picture">
-              <pic:pic xmlns:pic="http://schemas.openxmlformats.org/drawingml/2006/picture">
-                <pic:nvPicPr>
-                  <pic:cNvPr id="0" name="image2.png"/>
-                  <pic:cNvPicPr preferRelativeResize="0"/>
-                </pic:nvPicPr>
-                <pic:blipFill>
-                  <a:blip r:embed="rId1"/>
-                  <a:srcRect/>
-                  <a:stretch>
-                    <a:fillRect/>
-                  </a:stretch>
-                </pic:blipFill>
-                <pic:spPr>
-                  <a:xfrm>
-                    <a:off x="0" y="0"/>
-                    <a:ext cx="7561047" cy="1004888"/>
-                  </a:xfrm>
-                  <a:prstGeom prst="rect">
-                    <a:avLst/>
-                  </a:prstGeom>
-                  <a:ln/>
-                </pic:spPr>
-              </pic:pic>
-            </a:graphicData>
-          </a:graphic>
-        </wp:anchor>
-      </w:drawing>
-    </w:r>
-  </w:p>
-</w:hdr>
 </file>
 
 <file path=word/styles.xml><?xml version="1.0" encoding="utf-8"?>
@@ -1000,6 +944,50 @@
       <w:szCs w:val="30"/>
     </w:rPr>
   </w:style>
+  <w:style w:type="paragraph" w:styleId="Encabezado">
+    <w:name w:val="header"/>
+    <w:basedOn w:val="Normal"/>
+    <w:link w:val="EncabezadoCar"/>
+    <w:uiPriority w:val="99"/>
+    <w:unhideWhenUsed/>
+    <w:rsid w:val="00577CED"/>
+    <w:pPr>
+      <w:tabs>
+        <w:tab w:val="center" w:pos="4419"/>
+        <w:tab w:val="right" w:pos="8838"/>
+      </w:tabs>
+      <w:spacing w:line="240" w:lineRule="auto"/>
+    </w:pPr>
+  </w:style>
+  <w:style w:type="character" w:customStyle="1" w:styleId="EncabezadoCar">
+    <w:name w:val="Encabezado Car"/>
+    <w:basedOn w:val="Fuentedeprrafopredeter"/>
+    <w:link w:val="Encabezado"/>
+    <w:uiPriority w:val="99"/>
+    <w:rsid w:val="00577CED"/>
+  </w:style>
+  <w:style w:type="paragraph" w:styleId="Piedepgina">
+    <w:name w:val="footer"/>
+    <w:basedOn w:val="Normal"/>
+    <w:link w:val="PiedepginaCar"/>
+    <w:uiPriority w:val="99"/>
+    <w:unhideWhenUsed/>
+    <w:rsid w:val="00577CED"/>
+    <w:pPr>
+      <w:tabs>
+        <w:tab w:val="center" w:pos="4419"/>
+        <w:tab w:val="right" w:pos="8838"/>
+      </w:tabs>
+      <w:spacing w:line="240" w:lineRule="auto"/>
+    </w:pPr>
+  </w:style>
+  <w:style w:type="character" w:customStyle="1" w:styleId="PiedepginaCar">
+    <w:name w:val="Pie de página Car"/>
+    <w:basedOn w:val="Fuentedeprrafopredeter"/>
+    <w:link w:val="Piedepgina"/>
+    <w:uiPriority w:val="99"/>
+    <w:rsid w:val="00577CED"/>
+  </w:style>
 </w:styles>
 </file>
 

</xml_diff>